<commit_message>
mostrar productos y colores, crear carpeta doc
</commit_message>
<xml_diff>
--- a/Documentacion.docx
+++ b/Documentacion.docx
@@ -10,21 +10,8 @@
           <w:numId w:val="1"/>
         </w:numPr>
       </w:pPr>
-      <w:proofErr w:type="gramStart"/>
       <w:r>
-        <w:t>Cambiar el texto inicial "</w:t>
-      </w:r>
-      <w:proofErr w:type="spellStart"/>
-      <w:r>
-        <w:t>Hello</w:t>
-      </w:r>
-      <w:proofErr w:type="spellEnd"/>
-      <w:r>
-        <w:t xml:space="preserve"> Android!</w:t>
-      </w:r>
-      <w:proofErr w:type="gramEnd"/>
-      <w:r>
-        <w:t xml:space="preserve">" por </w:t>
+        <w:t xml:space="preserve">Cambiar el texto inicial "Hello Android!" por </w:t>
       </w:r>
       <w:r>
         <w:rPr>
@@ -168,10 +155,13 @@
         <w:ind w:left="360"/>
       </w:pPr>
       <w:r>
+        <w:rPr>
+          <w:noProof/>
+        </w:rPr>
         <w:drawing>
-          <wp:inline distT="0" distB="0" distL="0" distR="0" wp14:anchorId="4B6AC653" wp14:editId="734B8FEE">
-            <wp:extent cx="5612130" cy="4026535"/>
-            <wp:effectExtent l="0" t="0" r="7620" b="0"/>
+          <wp:inline distT="0" distB="0" distL="0" distR="0" wp14:anchorId="4B6AC653" wp14:editId="1B2C03B8">
+            <wp:extent cx="4743450" cy="3403283"/>
+            <wp:effectExtent l="0" t="0" r="0" b="6985"/>
             <wp:docPr id="551295833" name="Imagen 1" descr="Texto&#10;&#10;El contenido generado por IA puede ser incorrecto."/>
             <wp:cNvGraphicFramePr>
               <a:graphicFrameLocks xmlns:a="http://schemas.openxmlformats.org/drawingml/2006/main" noChangeAspect="1"/>
@@ -192,7 +182,7 @@
                   <pic:spPr>
                     <a:xfrm>
                       <a:off x="0" y="0"/>
-                      <a:ext cx="5612130" cy="4026535"/>
+                      <a:ext cx="4750052" cy="3408019"/>
                     </a:xfrm>
                     <a:prstGeom prst="rect">
                       <a:avLst/>
@@ -205,7 +195,112 @@
         </w:drawing>
       </w:r>
     </w:p>
-    <w:p/>
+    <w:p>
+      <w:pPr>
+        <w:pStyle w:val="Prrafodelista"/>
+        <w:numPr>
+          <w:ilvl w:val="0"/>
+          <w:numId w:val="1"/>
+        </w:numPr>
+      </w:pPr>
+      <w:r>
+        <w:t>Crear ViewModel productos y colores</w:t>
+      </w:r>
+    </w:p>
+    <w:p>
+      <w:r>
+        <w:rPr>
+          <w:noProof/>
+        </w:rPr>
+        <w:drawing>
+          <wp:inline distT="0" distB="0" distL="0" distR="0" wp14:anchorId="09FEA9AA" wp14:editId="147B1380">
+            <wp:extent cx="4324350" cy="3647172"/>
+            <wp:effectExtent l="0" t="0" r="0" b="0"/>
+            <wp:docPr id="2114782855" name="Imagen 1"/>
+            <wp:cNvGraphicFramePr>
+              <a:graphicFrameLocks xmlns:a="http://schemas.openxmlformats.org/drawingml/2006/main" noChangeAspect="1"/>
+            </wp:cNvGraphicFramePr>
+            <a:graphic xmlns:a="http://schemas.openxmlformats.org/drawingml/2006/main">
+              <a:graphicData uri="http://schemas.openxmlformats.org/drawingml/2006/picture">
+                <pic:pic xmlns:pic="http://schemas.openxmlformats.org/drawingml/2006/picture">
+                  <pic:nvPicPr>
+                    <pic:cNvPr id="2114782855" name=""/>
+                    <pic:cNvPicPr/>
+                  </pic:nvPicPr>
+                  <pic:blipFill>
+                    <a:blip r:embed="rId8"/>
+                    <a:stretch>
+                      <a:fillRect/>
+                    </a:stretch>
+                  </pic:blipFill>
+                  <pic:spPr>
+                    <a:xfrm>
+                      <a:off x="0" y="0"/>
+                      <a:ext cx="4328913" cy="3651020"/>
+                    </a:xfrm>
+                    <a:prstGeom prst="rect">
+                      <a:avLst/>
+                    </a:prstGeom>
+                  </pic:spPr>
+                </pic:pic>
+              </a:graphicData>
+            </a:graphic>
+          </wp:inline>
+        </w:drawing>
+      </w:r>
+    </w:p>
+    <w:p>
+      <w:pPr>
+        <w:pStyle w:val="Prrafodelista"/>
+        <w:numPr>
+          <w:ilvl w:val="0"/>
+          <w:numId w:val="1"/>
+        </w:numPr>
+      </w:pPr>
+      <w:r>
+        <w:lastRenderedPageBreak/>
+        <w:t>Se prueba UI en el emulador de los cambios del producto y el precio</w:t>
+      </w:r>
+    </w:p>
+    <w:p>
+      <w:r>
+        <w:drawing>
+          <wp:inline distT="0" distB="0" distL="0" distR="0" wp14:anchorId="6748DF5C" wp14:editId="708C67B0">
+            <wp:extent cx="5612130" cy="3006090"/>
+            <wp:effectExtent l="0" t="0" r="7620" b="3810"/>
+            <wp:docPr id="60663881" name="Imagen 1" descr="Captura de pantalla de computadora&#10;&#10;El contenido generado por IA puede ser incorrecto."/>
+            <wp:cNvGraphicFramePr>
+              <a:graphicFrameLocks xmlns:a="http://schemas.openxmlformats.org/drawingml/2006/main" noChangeAspect="1"/>
+            </wp:cNvGraphicFramePr>
+            <a:graphic xmlns:a="http://schemas.openxmlformats.org/drawingml/2006/main">
+              <a:graphicData uri="http://schemas.openxmlformats.org/drawingml/2006/picture">
+                <pic:pic xmlns:pic="http://schemas.openxmlformats.org/drawingml/2006/picture">
+                  <pic:nvPicPr>
+                    <pic:cNvPr id="60663881" name="Imagen 1" descr="Captura de pantalla de computadora&#10;&#10;El contenido generado por IA puede ser incorrecto."/>
+                    <pic:cNvPicPr/>
+                  </pic:nvPicPr>
+                  <pic:blipFill>
+                    <a:blip r:embed="rId9"/>
+                    <a:stretch>
+                      <a:fillRect/>
+                    </a:stretch>
+                  </pic:blipFill>
+                  <pic:spPr>
+                    <a:xfrm>
+                      <a:off x="0" y="0"/>
+                      <a:ext cx="5612130" cy="3006090"/>
+                    </a:xfrm>
+                    <a:prstGeom prst="rect">
+                      <a:avLst/>
+                    </a:prstGeom>
+                  </pic:spPr>
+                </pic:pic>
+              </a:graphicData>
+            </a:graphic>
+          </wp:inline>
+        </w:drawing>
+      </w:r>
+    </w:p>
     <w:sectPr>
       <w:pgSz w:w="12240" w:h="15840"/>
       <w:pgMar w:top="1417" w:right="1701" w:bottom="1417" w:left="1701" w:header="708" w:footer="708" w:gutter="0"/>

</xml_diff>

<commit_message>
funcion que cambia color del texto al presionar boton
</commit_message>
<xml_diff>
--- a/Documentacion.docx
+++ b/Documentacion.docx
@@ -264,6 +264,9 @@
     </w:p>
     <w:p>
       <w:r>
+        <w:rPr>
+          <w:noProof/>
+        </w:rPr>
         <w:drawing>
           <wp:inline distT="0" distB="0" distL="0" distR="0" wp14:anchorId="6748DF5C" wp14:editId="708C67B0">
             <wp:extent cx="5612130" cy="3006090"/>
@@ -289,6 +292,61 @@
                     <a:xfrm>
                       <a:off x="0" y="0"/>
                       <a:ext cx="5612130" cy="3006090"/>
+                    </a:xfrm>
+                    <a:prstGeom prst="rect">
+                      <a:avLst/>
+                    </a:prstGeom>
+                  </pic:spPr>
+                </pic:pic>
+              </a:graphicData>
+            </a:graphic>
+          </wp:inline>
+        </w:drawing>
+      </w:r>
+    </w:p>
+    <w:p>
+      <w:pPr>
+        <w:pStyle w:val="Prrafodelista"/>
+        <w:numPr>
+          <w:ilvl w:val="0"/>
+          <w:numId w:val="1"/>
+        </w:numPr>
+      </w:pPr>
+      <w:r>
+        <w:t>Mostrar en UI que el color del texto cambia al presionar el botón</w:t>
+      </w:r>
+    </w:p>
+    <w:p>
+      <w:pPr>
+        <w:pStyle w:val="Prrafodelista"/>
+        <w:jc w:val="center"/>
+      </w:pPr>
+      <w:r>
+        <w:drawing>
+          <wp:inline distT="0" distB="0" distL="0" distR="0" wp14:anchorId="76253EDA" wp14:editId="35536323">
+            <wp:extent cx="1996876" cy="4162425"/>
+            <wp:effectExtent l="0" t="0" r="3810" b="0"/>
+            <wp:docPr id="1488107524" name="Imagen 1"/>
+            <wp:cNvGraphicFramePr>
+              <a:graphicFrameLocks xmlns:a="http://schemas.openxmlformats.org/drawingml/2006/main" noChangeAspect="1"/>
+            </wp:cNvGraphicFramePr>
+            <a:graphic xmlns:a="http://schemas.openxmlformats.org/drawingml/2006/main">
+              <a:graphicData uri="http://schemas.openxmlformats.org/drawingml/2006/picture">
+                <pic:pic xmlns:pic="http://schemas.openxmlformats.org/drawingml/2006/picture">
+                  <pic:nvPicPr>
+                    <pic:cNvPr id="1488107524" name=""/>
+                    <pic:cNvPicPr/>
+                  </pic:nvPicPr>
+                  <pic:blipFill>
+                    <a:blip r:embed="rId10"/>
+                    <a:stretch>
+                      <a:fillRect/>
+                    </a:stretch>
+                  </pic:blipFill>
+                  <pic:spPr>
+                    <a:xfrm>
+                      <a:off x="0" y="0"/>
+                      <a:ext cx="2000286" cy="4169533"/>
                     </a:xfrm>
                     <a:prstGeom prst="rect">
                       <a:avLst/>

</xml_diff>